<commit_message>
typos filtered out, hyperlinks work
</commit_message>
<xml_diff>
--- a/Arduino_Nano/Labs/Lab3/AutonoMouse Lab-3.docx
+++ b/Arduino_Nano/Labs/Lab3/AutonoMouse Lab-3.docx
@@ -1,6 +1,6 @@
 
 <file path=word/document.xml><?xml version="1.0" encoding="utf-8"?>
-<w:document xmlns:wpc="http://schemas.microsoft.com/office/word/2010/wordprocessingCanvas" xmlns:cx="http://schemas.microsoft.com/office/drawing/2014/chartex" xmlns:cx1="http://schemas.microsoft.com/office/drawing/2015/9/8/chartex" xmlns:cx2="http://schemas.microsoft.com/office/drawing/2015/10/21/chartex" xmlns:cx3="http://schemas.microsoft.com/office/drawing/2016/5/9/chartex" xmlns:cx4="http://schemas.microsoft.com/office/drawing/2016/5/10/chartex" xmlns:cx5="http://schemas.microsoft.com/office/drawing/2016/5/11/chartex" xmlns:cx6="http://schemas.microsoft.com/office/drawing/2016/5/12/chartex" xmlns:cx7="http://schemas.microsoft.com/office/drawing/2016/5/13/chartex" xmlns:cx8="http://schemas.microsoft.com/office/drawing/2016/5/14/chartex" xmlns:mc="http://schemas.openxmlformats.org/markup-compatibility/2006" xmlns:aink="http://schemas.microsoft.com/office/drawing/2016/ink" xmlns:am3d="http://schemas.microsoft.com/office/drawing/2017/model3d" xmlns:o="urn:schemas-microsoft-com:office:office" xmlns:r="http://schemas.openxmlformats.org/officeDocument/2006/relationships" xmlns:m="http://schemas.openxmlformats.org/officeDocument/2006/math" xmlns:v="urn:schemas-microsoft-com:vml" xmlns:wp14="http://schemas.microsoft.com/office/word/2010/wordprocessingDrawing" xmlns:wp="http://schemas.openxmlformats.org/drawingml/2006/wordprocessingDrawing" xmlns:w10="urn:schemas-microsoft-com:office:word" xmlns:w="http://schemas.openxmlformats.org/wordprocessingml/2006/main" xmlns:w14="http://schemas.microsoft.com/office/word/2010/wordml" xmlns:w15="http://schemas.microsoft.com/office/word/2012/wordml" xmlns:w16cex="http://schemas.microsoft.com/office/word/2018/wordml/cex" xmlns:w16cid="http://schemas.microsoft.com/office/word/2016/wordml/cid" xmlns:w16="http://schemas.microsoft.com/office/word/2018/wordml" xmlns:w16sdtdh="http://schemas.microsoft.com/office/word/2020/wordml/sdtdatahash" xmlns:w16se="http://schemas.microsoft.com/office/word/2015/wordml/symex" xmlns:wpg="http://schemas.microsoft.com/office/word/2010/wordprocessingGroup" xmlns:wpi="http://schemas.microsoft.com/office/word/2010/wordprocessingInk" xmlns:wne="http://schemas.microsoft.com/office/word/2006/wordml" xmlns:wps="http://schemas.microsoft.com/office/word/2010/wordprocessingShape" mc:Ignorable="w14 w15 w16se w16cid w16 w16cex w16sdtdh wp14">
+<w:document xmlns:wpc="http://schemas.microsoft.com/office/word/2010/wordprocessingCanvas" xmlns:cx="http://schemas.microsoft.com/office/drawing/2014/chartex" xmlns:cx1="http://schemas.microsoft.com/office/drawing/2015/9/8/chartex" xmlns:cx2="http://schemas.microsoft.com/office/drawing/2015/10/21/chartex" xmlns:cx3="http://schemas.microsoft.com/office/drawing/2016/5/9/chartex" xmlns:cx4="http://schemas.microsoft.com/office/drawing/2016/5/10/chartex" xmlns:cx5="http://schemas.microsoft.com/office/drawing/2016/5/11/chartex" xmlns:cx6="http://schemas.microsoft.com/office/drawing/2016/5/12/chartex" xmlns:cx7="http://schemas.microsoft.com/office/drawing/2016/5/13/chartex" xmlns:cx8="http://schemas.microsoft.com/office/drawing/2016/5/14/chartex" xmlns:mc="http://schemas.openxmlformats.org/markup-compatibility/2006" xmlns:aink="http://schemas.microsoft.com/office/drawing/2016/ink" xmlns:am3d="http://schemas.microsoft.com/office/drawing/2017/model3d" xmlns:o="urn:schemas-microsoft-com:office:office" xmlns:r="http://schemas.openxmlformats.org/officeDocument/2006/relationships" xmlns:m="http://schemas.openxmlformats.org/officeDocument/2006/math" xmlns:v="urn:schemas-microsoft-com:vml" xmlns:wp14="http://schemas.microsoft.com/office/word/2010/wordprocessingDrawing" xmlns:wp="http://schemas.openxmlformats.org/drawingml/2006/wordprocessingDrawing" xmlns:w10="urn:schemas-microsoft-com:office:word" xmlns:w="http://schemas.openxmlformats.org/wordprocessingml/2006/main" xmlns:w14="http://schemas.microsoft.com/office/word/2010/wordml" xmlns:w15="http://schemas.microsoft.com/office/word/2012/wordml" xmlns:w16cid="http://schemas.microsoft.com/office/word/2016/wordml/cid" xmlns:w16se="http://schemas.microsoft.com/office/word/2015/wordml/symex" xmlns:wpg="http://schemas.microsoft.com/office/word/2010/wordprocessingGroup" xmlns:wpi="http://schemas.microsoft.com/office/word/2010/wordprocessingInk" xmlns:wne="http://schemas.microsoft.com/office/word/2006/wordml" xmlns:wps="http://schemas.microsoft.com/office/word/2010/wordprocessingShape" mc:Ignorable="w14 w15 w16se w16cid wp14">
   <w:body>
     <w:p>
       <w:pPr>
@@ -57,10 +57,7 @@
         </w:numPr>
       </w:pPr>
       <w:r>
-        <w:t xml:space="preserve">Learn how </w:t>
-      </w:r>
-      <w:r>
-        <w:t>to spin a servo</w:t>
+        <w:t>Learn how to spin a servo</w:t>
       </w:r>
     </w:p>
     <w:p>
@@ -75,23 +72,13 @@
     </w:p>
     <w:p>
       <w:r>
-        <w:t xml:space="preserve">A servo is a </w:t>
-      </w:r>
-      <w:proofErr w:type="gramStart"/>
-      <w:r>
-        <w:t>low speed</w:t>
-      </w:r>
-      <w:proofErr w:type="gramEnd"/>
-      <w:r>
-        <w:t xml:space="preserve"> high torque motor. They are </w:t>
-      </w:r>
-      <w:proofErr w:type="gramStart"/>
-      <w:r>
-        <w:t>fairly simple</w:t>
-      </w:r>
-      <w:proofErr w:type="gramEnd"/>
-      <w:r>
-        <w:t xml:space="preserve"> to use. Most of these servos are useful because they can determine their angular position using a potentiometer (</w:t>
+        <w:t>A servo is a low speed</w:t>
+      </w:r>
+      <w:r>
+        <w:t>,</w:t>
+      </w:r>
+      <w:r>
+        <w:t xml:space="preserve"> high torque motor. They are fairly simple to use. Most of these servos are useful because they can determine their angular position using a potentiometer (</w:t>
       </w:r>
       <w:hyperlink r:id="rId5">
         <w:r>
@@ -99,17 +86,18 @@
             <w:color w:val="1155CC"/>
             <w:u w:val="single"/>
           </w:rPr>
-          <w:t>link</w:t>
+          <w:t>li</w:t>
+        </w:r>
+        <w:r>
+          <w:rPr>
+            <w:color w:val="1155CC"/>
+            <w:u w:val="single"/>
+          </w:rPr>
+          <w:t>nk</w:t>
         </w:r>
       </w:hyperlink>
       <w:r>
-        <w:t>). These ch</w:t>
-      </w:r>
-      <w:r>
-        <w:t>eap lightweight control options are used in robotic and hobby aircraft applications where position is a concern. For example, to control aircraft control surfaces. The downside to a potentiometer servo is that it can’t spin more than a certain angle (usual</w:t>
-      </w:r>
-      <w:r>
-        <w:t>ly 180deg). The servos that we’ll use are called continuous rotation servos. They remove the potentiometer and essentially operate the same as a motor. However, that comes at the cost of not being able to determine angular position.</w:t>
+        <w:t>). These cheap lightweight control options are used in robotic and hobby aircraft applications where position is a concern. For example, to control aircraft control surfaces. The downside to a potentiometer servo is that it can’t spin more than a certain angle (usually 180deg). The servos that we’ll use are called continuous rotation servos. They remove the potentiometer and essentially operate the same as a motor. However, that comes at the cost of not being able to determine angular position.</w:t>
       </w:r>
     </w:p>
     <w:p>
@@ -172,15 +160,7 @@
           <w:sz w:val="20"/>
           <w:szCs w:val="20"/>
         </w:rPr>
-        <w:t>9g servo. Image court</w:t>
-      </w:r>
-      <w:r>
-        <w:rPr>
-          <w:i/>
-          <w:sz w:val="20"/>
-          <w:szCs w:val="20"/>
-        </w:rPr>
-        <w:t xml:space="preserve">esy of </w:t>
+        <w:t xml:space="preserve">9g servo. Image courtesy of </w:t>
       </w:r>
       <w:hyperlink r:id="rId7">
         <w:r>
@@ -223,16 +203,11 @@
       </w:r>
       <w:proofErr w:type="spellEnd"/>
       <w:r>
-        <w:t>. To operate th</w:t>
-      </w:r>
-      <w:r>
-        <w:t xml:space="preserve">e </w:t>
-      </w:r>
-      <w:proofErr w:type="gramStart"/>
-      <w:r>
-        <w:t>servos</w:t>
-      </w:r>
-      <w:proofErr w:type="gramEnd"/>
+        <w:t xml:space="preserve">. To operate the </w:t>
+      </w:r>
+      <w:r>
+        <w:t>servos,</w:t>
+      </w:r>
       <w:r>
         <w:t xml:space="preserve"> we only need 3 wires per servo. 1) black for ground, 2) red for 5V power, and 3) orange for a signal (this signal is called pulse-width modulation </w:t>
       </w:r>
@@ -242,7 +217,14 @@
             <w:color w:val="1155CC"/>
             <w:u w:val="single"/>
           </w:rPr>
-          <w:t>Pulse-width modulation</w:t>
+          <w:t>Puls</w:t>
+        </w:r>
+        <w:r>
+          <w:rPr>
+            <w:color w:val="1155CC"/>
+            <w:u w:val="single"/>
+          </w:rPr>
+          <w:t>e-width modulation</w:t>
         </w:r>
       </w:hyperlink>
       <w:r>
@@ -287,10 +269,7 @@
         <w:ind w:left="720"/>
       </w:pPr>
       <w:r>
-        <w:t>2) P</w:t>
-      </w:r>
-      <w:r>
-        <w:t>rovide the servo with a signal from the Arduino Nano but power from an external source</w:t>
+        <w:t>2) Provide the servo with a signal from the Arduino Nano but power from an external source</w:t>
       </w:r>
     </w:p>
     <w:p>
@@ -306,18 +285,19 @@
     </w:p>
     <w:p>
       <w:r>
-        <w:t>We will first test out our servo using the 5V pin from our Arduino Nano. This is not good for high current applications because run</w:t>
-      </w:r>
-      <w:r>
-        <w:t xml:space="preserve">ning too much current through the Arduino Nano can break it, so don’t put too much torque on the servo or run it for too long. For a simple test to make it move clockwise and </w:t>
-      </w:r>
-      <w:proofErr w:type="gramStart"/>
-      <w:r>
-        <w:t>counter-clockwise</w:t>
-      </w:r>
-      <w:proofErr w:type="gramEnd"/>
-      <w:r>
-        <w:t xml:space="preserve"> it’ll be fine. </w:t>
+        <w:t>We will first test out our servo using the 5V pin from our Arduino Nano. This is not good for high current applications because running too much current through the Arduino Nano can break it</w:t>
+      </w:r>
+      <w:r>
+        <w:t>…</w:t>
+      </w:r>
+      <w:r>
+        <w:t>so don’t put too much torque on the servo or run it for too long. For a simple test to make it move clockwise</w:t>
+      </w:r>
+      <w:r>
+        <w:t xml:space="preserve"> or</w:t>
+      </w:r>
+      <w:r>
+        <w:t xml:space="preserve"> counter-clockwise it’ll be fine. </w:t>
       </w:r>
     </w:p>
     <w:p/>
@@ -342,16 +322,11 @@
       <w:r>
         <w:t xml:space="preserve">Connect </w:t>
       </w:r>
-      <w:proofErr w:type="gramStart"/>
-      <w:r>
-        <w:t>5 volt</w:t>
-      </w:r>
-      <w:proofErr w:type="gramEnd"/>
-      <w:r>
-        <w:t xml:space="preserve"> </w:t>
-      </w:r>
-      <w:r>
-        <w:t>pin (5V) to red</w:t>
+      <w:r>
+        <w:t>5-volt</w:t>
+      </w:r>
+      <w:r>
+        <w:t xml:space="preserve"> pin (5V) to red</w:t>
       </w:r>
     </w:p>
     <w:p>
@@ -384,7 +359,19 @@
         </w:numPr>
       </w:pPr>
       <w:r>
-        <w:t>Copy/paste the code into Arduino IDE and upload to your Arduino Nano</w:t>
+        <w:t>Copy/paste the code into Arduino IDE</w:t>
+      </w:r>
+      <w:r>
+        <w:t xml:space="preserve"> from GitHub,</w:t>
+      </w:r>
+      <w:r>
+        <w:t xml:space="preserve"> and upload</w:t>
+      </w:r>
+      <w:r>
+        <w:t xml:space="preserve"> it</w:t>
+      </w:r>
+      <w:r>
+        <w:t xml:space="preserve"> to your Arduino Nano</w:t>
       </w:r>
     </w:p>
     <w:p>
@@ -436,10 +423,7 @@
         </w:numPr>
       </w:pPr>
       <w:r>
-        <w:t xml:space="preserve">BONUS QUESTION: Continuous servos are controlled in </w:t>
-      </w:r>
-      <w:r>
-        <w:t xml:space="preserve">Arduino using the </w:t>
+        <w:t xml:space="preserve">BONUS QUESTION: Continuous servos are controlled in Arduino using the </w:t>
       </w:r>
       <w:proofErr w:type="spellStart"/>
       <w:r>
@@ -447,10 +431,7 @@
       </w:r>
       <w:proofErr w:type="spellEnd"/>
       <w:r>
-        <w:t xml:space="preserve"> library. 0 makes the servo spin fastest in the clockwise direction and 180 makes the servo spin fastest in the counterclockwise direction. 90 makes the servo not spin. (These values might change slightly depending on your servo). </w:t>
-      </w:r>
-      <w:r>
-        <w:t xml:space="preserve">Play around with these values to make them spin slower or faster. </w:t>
+        <w:t xml:space="preserve"> library. 0 makes the servo spin fastest in the clockwise direction and 180 makes the servo spin fastest in the counterclockwise direction. 90 makes the servo not spin. (These values might change slightly depending on your servo). Play around with these values to make them spin slower or faster. </w:t>
       </w:r>
     </w:p>
     <w:p/>
@@ -529,23 +510,24 @@
       <w:bookmarkStart w:id="4" w:name="_k9suxl3opytj" w:colFirst="0" w:colLast="0"/>
       <w:bookmarkEnd w:id="4"/>
       <w:r>
-        <w:t>Part 2 Power Servo using a Voltage Regulator:</w:t>
+        <w:t xml:space="preserve">Part 2 Power </w:t>
+      </w:r>
+      <w:r>
+        <w:t xml:space="preserve">a </w:t>
+      </w:r>
+      <w:r>
+        <w:t>Servo using a Voltage Regulator:</w:t>
       </w:r>
     </w:p>
     <w:p>
       <w:r>
         <w:t xml:space="preserve">Our 9V battery could provide power directly to the servo but the 9V current wouldn’t be good for our 5V rated servo. To limit the </w:t>
       </w:r>
-      <w:proofErr w:type="gramStart"/>
-      <w:r>
-        <w:t>voltage</w:t>
-      </w:r>
-      <w:proofErr w:type="gramEnd"/>
-      <w:r>
-        <w:t xml:space="preserve"> we are going to use a voltage regulator. Like its name suggests, a voltage regulator restricts the voltage to ensure i</w:t>
-      </w:r>
-      <w:r>
-        <w:t xml:space="preserve">t doesn’t pass a certain threshold. </w:t>
+      <w:r>
+        <w:t>voltage,</w:t>
+      </w:r>
+      <w:r>
+        <w:t xml:space="preserve"> we are going to use a voltage regulator. Like its name suggests, a voltage regulator restricts the voltage to ensure it doesn’t pass a certain threshold. </w:t>
       </w:r>
       <w:r>
         <w:lastRenderedPageBreak/>
@@ -555,14 +537,16 @@
     <w:p/>
     <w:p>
       <w:r>
-        <w:t>Th</w:t>
-      </w:r>
-      <w:r>
-        <w:t>e voltage regulator we’re using has 3 pins. 1 for output, 2 for ground, and 3 for input voltage. When working with voltage regulators make sure to consult their datasheets to ensure you use them properly. If you pass too high a current through a voltage re</w:t>
-      </w:r>
-      <w:r>
-        <w:t xml:space="preserve">gulator you can ruin it. Another thing that to remember with voltage regulators is that they can’t increase voltage. The input voltage must be the same or higher than the desired output voltage. They also will get hot after being used for some time. </w:t>
-      </w:r>
+        <w:t>The voltage regulator we’re using has 3 pins. 1 for output, 2 for ground, and 3 for input voltage. When working with voltage regulators</w:t>
+      </w:r>
+      <w:r>
+        <w:t>,</w:t>
+      </w:r>
+      <w:r>
+        <w:t xml:space="preserve"> make sure to consult their datasheets to ensure you use them properly. If you pass too high a current through a voltage regulator you can ruin it. Another thing to remember with voltage regulators is that they can’t increase voltage. The input voltage must be the same or higher than the desired output voltage. They also will get hot after being used for some time. </w:t>
+      </w:r>
+      <w:bookmarkStart w:id="5" w:name="_GoBack"/>
+      <w:bookmarkEnd w:id="5"/>
     </w:p>
     <w:p/>
     <w:p>
@@ -573,10 +557,7 @@
         </w:numPr>
       </w:pPr>
       <w:r>
-        <w:t>Crea</w:t>
-      </w:r>
-      <w:r>
-        <w:t>te the circuit shown below</w:t>
+        <w:t>Create the circuit shown below</w:t>
       </w:r>
     </w:p>
     <w:p>
@@ -697,18 +678,15 @@
       <w:pPr>
         <w:pStyle w:val="Heading3"/>
       </w:pPr>
-      <w:bookmarkStart w:id="5" w:name="_hjm8q9vqc9lm" w:colFirst="0" w:colLast="0"/>
-      <w:bookmarkEnd w:id="5"/>
+      <w:bookmarkStart w:id="6" w:name="_hjm8q9vqc9lm" w:colFirst="0" w:colLast="0"/>
+      <w:bookmarkEnd w:id="6"/>
       <w:r>
         <w:t>Extra Credit:</w:t>
       </w:r>
     </w:p>
     <w:p>
       <w:r>
-        <w:t>Put a wire between power and VIN pin on the Arduino while the battery is plugged in. Your A</w:t>
-      </w:r>
-      <w:r>
-        <w:t>rduino will then be powered by the battery and can run the code while it’s not plugged into the computer.</w:t>
+        <w:t>Put a wire between power and VIN pin on the Arduino while the battery is plugged in. Your Arduino will then be powered by the battery and can run the code while it’s not plugged into the computer.</w:t>
       </w:r>
     </w:p>
     <w:p/>
@@ -723,7 +701,7 @@
 </file>
 
 <file path=word/numbering.xml><?xml version="1.0" encoding="utf-8"?>
-<w:numbering xmlns:wpc="http://schemas.microsoft.com/office/word/2010/wordprocessingCanvas" xmlns:cx="http://schemas.microsoft.com/office/drawing/2014/chartex" xmlns:cx1="http://schemas.microsoft.com/office/drawing/2015/9/8/chartex" xmlns:cx2="http://schemas.microsoft.com/office/drawing/2015/10/21/chartex" xmlns:cx3="http://schemas.microsoft.com/office/drawing/2016/5/9/chartex" xmlns:cx4="http://schemas.microsoft.com/office/drawing/2016/5/10/chartex" xmlns:cx5="http://schemas.microsoft.com/office/drawing/2016/5/11/chartex" xmlns:cx6="http://schemas.microsoft.com/office/drawing/2016/5/12/chartex" xmlns:cx7="http://schemas.microsoft.com/office/drawing/2016/5/13/chartex" xmlns:cx8="http://schemas.microsoft.com/office/drawing/2016/5/14/chartex" xmlns:mc="http://schemas.openxmlformats.org/markup-compatibility/2006" xmlns:aink="http://schemas.microsoft.com/office/drawing/2016/ink" xmlns:am3d="http://schemas.microsoft.com/office/drawing/2017/model3d" xmlns:o="urn:schemas-microsoft-com:office:office" xmlns:r="http://schemas.openxmlformats.org/officeDocument/2006/relationships" xmlns:m="http://schemas.openxmlformats.org/officeDocument/2006/math" xmlns:v="urn:schemas-microsoft-com:vml" xmlns:wp14="http://schemas.microsoft.com/office/word/2010/wordprocessingDrawing" xmlns:wp="http://schemas.openxmlformats.org/drawingml/2006/wordprocessingDrawing" xmlns:w10="urn:schemas-microsoft-com:office:word" xmlns:w="http://schemas.openxmlformats.org/wordprocessingml/2006/main" xmlns:w14="http://schemas.microsoft.com/office/word/2010/wordml" xmlns:w15="http://schemas.microsoft.com/office/word/2012/wordml" xmlns:w16cex="http://schemas.microsoft.com/office/word/2018/wordml/cex" xmlns:w16cid="http://schemas.microsoft.com/office/word/2016/wordml/cid" xmlns:w16="http://schemas.microsoft.com/office/word/2018/wordml" xmlns:w16sdtdh="http://schemas.microsoft.com/office/word/2020/wordml/sdtdatahash" xmlns:w16se="http://schemas.microsoft.com/office/word/2015/wordml/symex" xmlns:wpg="http://schemas.microsoft.com/office/word/2010/wordprocessingGroup" xmlns:wpi="http://schemas.microsoft.com/office/word/2010/wordprocessingInk" xmlns:wne="http://schemas.microsoft.com/office/word/2006/wordml" xmlns:wps="http://schemas.microsoft.com/office/word/2010/wordprocessingShape" mc:Ignorable="w14 w15 w16se w16cid w16 w16cex w16sdtdh wp14">
+<w:numbering xmlns:wpc="http://schemas.microsoft.com/office/word/2010/wordprocessingCanvas" xmlns:cx="http://schemas.microsoft.com/office/drawing/2014/chartex" xmlns:cx1="http://schemas.microsoft.com/office/drawing/2015/9/8/chartex" xmlns:cx2="http://schemas.microsoft.com/office/drawing/2015/10/21/chartex" xmlns:cx3="http://schemas.microsoft.com/office/drawing/2016/5/9/chartex" xmlns:cx4="http://schemas.microsoft.com/office/drawing/2016/5/10/chartex" xmlns:cx5="http://schemas.microsoft.com/office/drawing/2016/5/11/chartex" xmlns:cx6="http://schemas.microsoft.com/office/drawing/2016/5/12/chartex" xmlns:cx7="http://schemas.microsoft.com/office/drawing/2016/5/13/chartex" xmlns:cx8="http://schemas.microsoft.com/office/drawing/2016/5/14/chartex" xmlns:mc="http://schemas.openxmlformats.org/markup-compatibility/2006" xmlns:aink="http://schemas.microsoft.com/office/drawing/2016/ink" xmlns:am3d="http://schemas.microsoft.com/office/drawing/2017/model3d" xmlns:o="urn:schemas-microsoft-com:office:office" xmlns:r="http://schemas.openxmlformats.org/officeDocument/2006/relationships" xmlns:m="http://schemas.openxmlformats.org/officeDocument/2006/math" xmlns:v="urn:schemas-microsoft-com:vml" xmlns:wp14="http://schemas.microsoft.com/office/word/2010/wordprocessingDrawing" xmlns:wp="http://schemas.openxmlformats.org/drawingml/2006/wordprocessingDrawing" xmlns:w10="urn:schemas-microsoft-com:office:word" xmlns:w="http://schemas.openxmlformats.org/wordprocessingml/2006/main" xmlns:w14="http://schemas.microsoft.com/office/word/2010/wordml" xmlns:w15="http://schemas.microsoft.com/office/word/2012/wordml" xmlns:w16cid="http://schemas.microsoft.com/office/word/2016/wordml/cid" xmlns:w16se="http://schemas.microsoft.com/office/word/2015/wordml/symex" xmlns:wpg="http://schemas.microsoft.com/office/word/2010/wordprocessingGroup" xmlns:wpi="http://schemas.microsoft.com/office/word/2010/wordprocessingInk" xmlns:wne="http://schemas.microsoft.com/office/word/2006/wordml" xmlns:wps="http://schemas.microsoft.com/office/word/2010/wordprocessingShape" mc:Ignorable="w14 w15 w16se w16cid wp14">
   <w:abstractNum w:abstractNumId="0" w15:restartNumberingAfterBreak="0">
     <w:nsid w:val="18BB0658"/>
     <w:multiLevelType w:val="multilevel"/>
@@ -1076,7 +1054,7 @@
 </file>
 
 <file path=word/styles.xml><?xml version="1.0" encoding="utf-8"?>
-<w:styles xmlns:mc="http://schemas.openxmlformats.org/markup-compatibility/2006" xmlns:r="http://schemas.openxmlformats.org/officeDocument/2006/relationships" xmlns:w="http://schemas.openxmlformats.org/wordprocessingml/2006/main" xmlns:w14="http://schemas.microsoft.com/office/word/2010/wordml" xmlns:w15="http://schemas.microsoft.com/office/word/2012/wordml" xmlns:w16cex="http://schemas.microsoft.com/office/word/2018/wordml/cex" xmlns:w16cid="http://schemas.microsoft.com/office/word/2016/wordml/cid" xmlns:w16="http://schemas.microsoft.com/office/word/2018/wordml" xmlns:w16sdtdh="http://schemas.microsoft.com/office/word/2020/wordml/sdtdatahash" xmlns:w16se="http://schemas.microsoft.com/office/word/2015/wordml/symex" mc:Ignorable="w14 w15 w16se w16cid w16 w16cex w16sdtdh">
+<w:styles xmlns:mc="http://schemas.openxmlformats.org/markup-compatibility/2006" xmlns:r="http://schemas.openxmlformats.org/officeDocument/2006/relationships" xmlns:w="http://schemas.openxmlformats.org/wordprocessingml/2006/main" xmlns:w14="http://schemas.microsoft.com/office/word/2010/wordml" xmlns:w15="http://schemas.microsoft.com/office/word/2012/wordml" xmlns:w16cid="http://schemas.microsoft.com/office/word/2016/wordml/cid" xmlns:w16se="http://schemas.microsoft.com/office/word/2015/wordml/symex" mc:Ignorable="w14 w15 w16se w16cid">
   <w:docDefaults>
     <w:rPrDefault>
       <w:rPr>
@@ -1092,7 +1070,7 @@
       </w:pPr>
     </w:pPrDefault>
   </w:docDefaults>
-  <w:latentStyles w:defLockedState="0" w:defUIPriority="99" w:defSemiHidden="0" w:defUnhideWhenUsed="0" w:defQFormat="0" w:count="376">
+  <w:latentStyles w:defLockedState="0" w:defUIPriority="99" w:defSemiHidden="0" w:defUnhideWhenUsed="0" w:defQFormat="0" w:count="375">
     <w:lsdException w:name="Normal" w:uiPriority="0" w:qFormat="1"/>
     <w:lsdException w:name="heading 1" w:uiPriority="9" w:qFormat="1"/>
     <w:lsdException w:name="heading 2" w:semiHidden="1" w:uiPriority="9" w:unhideWhenUsed="1" w:qFormat="1"/>
@@ -1468,7 +1446,6 @@
     <w:lsdException w:name="Smart Hyperlink" w:semiHidden="1" w:unhideWhenUsed="1"/>
     <w:lsdException w:name="Hashtag" w:semiHidden="1" w:unhideWhenUsed="1"/>
     <w:lsdException w:name="Unresolved Mention" w:semiHidden="1" w:unhideWhenUsed="1"/>
-    <w:lsdException w:name="Smart Link" w:semiHidden="1" w:unhideWhenUsed="1"/>
   </w:latentStyles>
   <w:style w:type="paragraph" w:default="1" w:styleId="Normal">
     <w:name w:val="Normal"/>

</xml_diff>